<commit_message>
Added use case diagram to both document and folder
</commit_message>
<xml_diff>
--- a/stage2/Feature List & Use Case Diagram.docx
+++ b/stage2/Feature List & Use Case Diagram.docx
@@ -48,8 +48,6 @@
           <w:lang w:eastAsia="en-GB"/>
         </w:rPr>
       </w:pPr>
-      <w:bookmarkStart w:id="0" w:name="_GoBack"/>
-      <w:bookmarkEnd w:id="0"/>
       <w:r>
         <w:rPr>
           <w:rFonts w:eastAsia="Times New Roman"/>
@@ -421,10 +419,74 @@
         <w:lastRenderedPageBreak/>
         <w:t>Use Case Diagram</w:t>
       </w:r>
+      <w:r>
+        <w:rPr>
+          <w:rFonts w:eastAsia="Times New Roman"/>
+          <w:lang w:eastAsia="en-GB"/>
+        </w:rPr>
+        <w:br/>
+      </w:r>
+      <w:bookmarkStart w:id="0" w:name="_GoBack"/>
+      <w:bookmarkEnd w:id="0"/>
     </w:p>
-    <w:p/>
+    <w:p>
+      <w:r>
+        <w:rPr>
+          <w:noProof/>
+          <w:lang w:eastAsia="en-GB"/>
+        </w:rPr>
+        <w:drawing>
+          <wp:inline distT="0" distB="0" distL="0" distR="0">
+            <wp:extent cx="5731510" cy="4728646"/>
+            <wp:effectExtent l="0" t="0" r="2540" b="0"/>
+            <wp:docPr id="1" name="Picture 1" descr="Use Case Diagram"/>
+            <wp:cNvGraphicFramePr>
+              <a:graphicFrameLocks xmlns:a="http://schemas.openxmlformats.org/drawingml/2006/main" noChangeAspect="1"/>
+            </wp:cNvGraphicFramePr>
+            <a:graphic xmlns:a="http://schemas.openxmlformats.org/drawingml/2006/main">
+              <a:graphicData uri="http://schemas.openxmlformats.org/drawingml/2006/picture">
+                <pic:pic xmlns:pic="http://schemas.openxmlformats.org/drawingml/2006/picture">
+                  <pic:nvPicPr>
+                    <pic:cNvPr id="0" name="Picture 1" descr="Use Case Diagram"/>
+                    <pic:cNvPicPr>
+                      <a:picLocks noChangeAspect="1" noChangeArrowheads="1"/>
+                    </pic:cNvPicPr>
+                  </pic:nvPicPr>
+                  <pic:blipFill>
+                    <a:blip r:embed="rId8">
+                      <a:extLst>
+                        <a:ext uri="{28A0092B-C50C-407E-A947-70E740481C1C}">
+                          <a14:useLocalDpi xmlns:a14="http://schemas.microsoft.com/office/drawing/2010/main" val="0"/>
+                        </a:ext>
+                      </a:extLst>
+                    </a:blip>
+                    <a:srcRect/>
+                    <a:stretch>
+                      <a:fillRect/>
+                    </a:stretch>
+                  </pic:blipFill>
+                  <pic:spPr bwMode="auto">
+                    <a:xfrm>
+                      <a:off x="0" y="0"/>
+                      <a:ext cx="5731510" cy="4728646"/>
+                    </a:xfrm>
+                    <a:prstGeom prst="rect">
+                      <a:avLst/>
+                    </a:prstGeom>
+                    <a:noFill/>
+                    <a:ln>
+                      <a:noFill/>
+                    </a:ln>
+                  </pic:spPr>
+                </pic:pic>
+              </a:graphicData>
+            </a:graphic>
+          </wp:inline>
+        </w:drawing>
+      </w:r>
+    </w:p>
     <w:sectPr>
-      <w:headerReference w:type="default" r:id="rId8"/>
+      <w:headerReference w:type="default" r:id="rId9"/>
       <w:pgSz w:w="11906" w:h="16838"/>
       <w:pgMar w:top="1440" w:right="1440" w:bottom="1440" w:left="1440" w:header="708" w:footer="708" w:gutter="0"/>
       <w:cols w:space="708"/>

</xml_diff>

<commit_message>
Altered use case diagram substantially
The use case diagram now contains use cases for new game, load game, save
game, settings, moving token, moving tile (rotating and inserting),
forming a word, collecting treasure, and leader board support. The
exported PNG has been added to the final presentational document.
</commit_message>
<xml_diff>
--- a/stage2/Feature List & Use Case Diagram.docx
+++ b/stage2/Feature List & Use Case Diagram.docx
@@ -426,8 +426,6 @@
         </w:rPr>
         <w:br/>
       </w:r>
-      <w:bookmarkStart w:id="0" w:name="_GoBack"/>
-      <w:bookmarkEnd w:id="0"/>
     </w:p>
     <w:p>
       <w:r>
@@ -437,9 +435,9 @@
         </w:rPr>
         <w:drawing>
           <wp:inline distT="0" distB="0" distL="0" distR="0">
-            <wp:extent cx="5731510" cy="4728646"/>
-            <wp:effectExtent l="0" t="0" r="2540" b="0"/>
-            <wp:docPr id="1" name="Picture 1" descr="Use Case Diagram"/>
+            <wp:extent cx="5727700" cy="4701540"/>
+            <wp:effectExtent l="0" t="0" r="6350" b="3810"/>
+            <wp:docPr id="2" name="Picture 2" descr="C:\Users\John\Dropbox\Backup\Documents\School\University\CS207\Paired Programming\Labyrinth\stage2\Use Case Diagram.png"/>
             <wp:cNvGraphicFramePr>
               <a:graphicFrameLocks xmlns:a="http://schemas.openxmlformats.org/drawingml/2006/main" noChangeAspect="1"/>
             </wp:cNvGraphicFramePr>
@@ -447,7 +445,7 @@
               <a:graphicData uri="http://schemas.openxmlformats.org/drawingml/2006/picture">
                 <pic:pic xmlns:pic="http://schemas.openxmlformats.org/drawingml/2006/picture">
                   <pic:nvPicPr>
-                    <pic:cNvPr id="0" name="Picture 1" descr="Use Case Diagram"/>
+                    <pic:cNvPr id="0" name="Picture 1" descr="C:\Users\John\Dropbox\Backup\Documents\School\University\CS207\Paired Programming\Labyrinth\stage2\Use Case Diagram.png"/>
                     <pic:cNvPicPr>
                       <a:picLocks noChangeAspect="1" noChangeArrowheads="1"/>
                     </pic:cNvPicPr>
@@ -468,7 +466,7 @@
                   <pic:spPr bwMode="auto">
                     <a:xfrm>
                       <a:off x="0" y="0"/>
-                      <a:ext cx="5731510" cy="4728646"/>
+                      <a:ext cx="5727700" cy="4701540"/>
                     </a:xfrm>
                     <a:prstGeom prst="rect">
                       <a:avLst/>
@@ -484,6 +482,8 @@
           </wp:inline>
         </w:drawing>
       </w:r>
+      <w:bookmarkStart w:id="0" w:name="_GoBack"/>
+      <w:bookmarkEnd w:id="0"/>
     </w:p>
     <w:sectPr>
       <w:headerReference w:type="default" r:id="rId9"/>

</xml_diff>